<commit_message>
finished external docs created pdf from docs
</commit_message>
<xml_diff>
--- a/Tut_3/ICT304 Tutorial 3.docx
+++ b/Tut_3/ICT304 Tutorial 3.docx
@@ -12,6 +12,12 @@
     </w:p>
     <w:sdt>
       <w:sdtPr>
+        <w:rPr>
+          <w:rFonts w:eastAsiaTheme="minorEastAsia" w:cstheme="minorBidi"/>
+          <w:color w:val="auto"/>
+          <w:sz w:val="24"/>
+          <w:szCs w:val="21"/>
+        </w:rPr>
         <w:id w:val="1160584833"/>
         <w:docPartObj>
           <w:docPartGallery w:val="Table of Contents"/>
@@ -20,13 +26,9 @@
       </w:sdtPr>
       <w:sdtEndPr>
         <w:rPr>
-          <w:rFonts w:eastAsiaTheme="minorEastAsia" w:cstheme="minorBidi"/>
           <w:b/>
           <w:bCs/>
           <w:noProof/>
-          <w:color w:val="auto"/>
-          <w:sz w:val="24"/>
-          <w:szCs w:val="21"/>
         </w:rPr>
       </w:sdtEndPr>
       <w:sdtContent>
@@ -61,14 +63,14 @@
           <w:r>
             <w:fldChar w:fldCharType="separate"/>
           </w:r>
-          <w:hyperlink w:anchor="_Toc178348934" w:history="1">
+          <w:hyperlink w:anchor="_Toc178454214" w:history="1">
             <w:r>
               <w:rPr>
                 <w:rStyle w:val="Hyperlink"/>
                 <w:i/>
                 <w:iCs/>
                 <w:noProof/>
-                <w:color w:val="456718" w:themeColor="hyperlink" w:themeShade="A6"/>
+                <w:color w:val="auto"/>
                 <w:lang w:val="en-SG"/>
               </w:rPr>
               <w:t>1. Types of Sampling Methods</w:t>
@@ -92,7 +94,7 @@
                 <w:noProof/>
                 <w:webHidden/>
               </w:rPr>
-              <w:instrText xml:space="preserve"> PAGEREF _Toc178348934 \h </w:instrText>
+              <w:instrText xml:space="preserve"> PAGEREF _Toc178454214 \h </w:instrText>
             </w:r>
             <w:r>
               <w:rPr>
@@ -137,14 +139,14 @@
               <w14:ligatures w14:val="standardContextual"/>
             </w:rPr>
           </w:pPr>
-          <w:hyperlink w:anchor="_Toc178348935" w:history="1">
+          <w:hyperlink w:anchor="_Toc178454215" w:history="1">
             <w:r>
               <w:rPr>
                 <w:rStyle w:val="Hyperlink"/>
                 <w:i/>
                 <w:iCs/>
                 <w:noProof/>
-                <w:color w:val="456718" w:themeColor="hyperlink" w:themeShade="A6"/>
+                <w:color w:val="auto"/>
                 <w:lang w:val="en-SG"/>
               </w:rPr>
               <w:t>1.1 Probability Sampling</w:t>
@@ -168,7 +170,7 @@
                 <w:noProof/>
                 <w:webHidden/>
               </w:rPr>
-              <w:instrText xml:space="preserve"> PAGEREF _Toc178348935 \h </w:instrText>
+              <w:instrText xml:space="preserve"> PAGEREF _Toc178454215 \h </w:instrText>
             </w:r>
             <w:r>
               <w:rPr>
@@ -213,14 +215,14 @@
               <w14:ligatures w14:val="standardContextual"/>
             </w:rPr>
           </w:pPr>
-          <w:hyperlink w:anchor="_Toc178348936" w:history="1">
+          <w:hyperlink w:anchor="_Toc178454216" w:history="1">
             <w:r>
               <w:rPr>
                 <w:rStyle w:val="Hyperlink"/>
                 <w:i/>
                 <w:iCs/>
                 <w:noProof/>
-                <w:color w:val="456718" w:themeColor="hyperlink" w:themeShade="A6"/>
+                <w:color w:val="auto"/>
                 <w:lang w:val="en-SG"/>
               </w:rPr>
               <w:t>1.2 Non-Probability Sampling</w:t>
@@ -244,7 +246,7 @@
                 <w:noProof/>
                 <w:webHidden/>
               </w:rPr>
-              <w:instrText xml:space="preserve"> PAGEREF _Toc178348936 \h </w:instrText>
+              <w:instrText xml:space="preserve"> PAGEREF _Toc178454216 \h </w:instrText>
             </w:r>
             <w:r>
               <w:rPr>
@@ -289,14 +291,17 @@
               <w14:ligatures w14:val="standardContextual"/>
             </w:rPr>
           </w:pPr>
-          <w:hyperlink w:anchor="_Toc178348937" w:history="1">
+          <w:hyperlink w:anchor="_Toc178454217" w:history="1">
             <w:r>
               <w:rPr>
                 <w:rStyle w:val="Hyperlink"/>
-                <w:noProof/>
+                <w:i/>
+                <w:iCs/>
+                <w:noProof/>
+                <w:color w:val="auto"/>
                 <w:lang w:val="en-SG"/>
               </w:rPr>
-              <w:t>2.</w:t>
+              <w:t>2. Handling Imbalance Dataset</w:t>
             </w:r>
             <w:r>
               <w:rPr>
@@ -317,7 +322,7 @@
                 <w:noProof/>
                 <w:webHidden/>
               </w:rPr>
-              <w:instrText xml:space="preserve"> PAGEREF _Toc178348937 \h </w:instrText>
+              <w:instrText xml:space="preserve"> PAGEREF _Toc178454217 \h </w:instrText>
             </w:r>
             <w:r>
               <w:rPr>
@@ -362,14 +367,14 @@
               <w14:ligatures w14:val="standardContextual"/>
             </w:rPr>
           </w:pPr>
-          <w:hyperlink w:anchor="_Toc178348938" w:history="1">
+          <w:hyperlink w:anchor="_Toc178454218" w:history="1">
             <w:r>
               <w:rPr>
                 <w:rStyle w:val="Hyperlink"/>
                 <w:i/>
                 <w:iCs/>
                 <w:noProof/>
-                <w:color w:val="456718" w:themeColor="hyperlink" w:themeShade="A6"/>
+                <w:color w:val="auto"/>
                 <w:lang w:val="en-SG"/>
               </w:rPr>
               <w:t>3. Differences Between Batch Processing and Stream</w:t>
@@ -378,7 +383,7 @@
               <w:rPr>
                 <w:rStyle w:val="Hyperlink"/>
                 <w:noProof/>
-                <w:color w:val="456718" w:themeColor="hyperlink" w:themeShade="A6"/>
+                <w:color w:val="auto"/>
                 <w:lang w:val="en-SG"/>
               </w:rPr>
               <w:t xml:space="preserve"> </w:t>
@@ -389,7 +394,7 @@
                 <w:i/>
                 <w:iCs/>
                 <w:noProof/>
-                <w:color w:val="456718" w:themeColor="hyperlink" w:themeShade="A6"/>
+                <w:color w:val="auto"/>
                 <w:lang w:val="en-SG"/>
               </w:rPr>
               <w:t>Processing</w:t>
@@ -413,7 +418,7 @@
                 <w:noProof/>
                 <w:webHidden/>
               </w:rPr>
-              <w:instrText xml:space="preserve"> PAGEREF _Toc178348938 \h </w:instrText>
+              <w:instrText xml:space="preserve"> PAGEREF _Toc178454218 \h </w:instrText>
             </w:r>
             <w:r>
               <w:rPr>
@@ -458,14 +463,14 @@
               <w14:ligatures w14:val="standardContextual"/>
             </w:rPr>
           </w:pPr>
-          <w:hyperlink w:anchor="_Toc178348939" w:history="1">
+          <w:hyperlink w:anchor="_Toc178454219" w:history="1">
             <w:r>
               <w:rPr>
                 <w:rStyle w:val="Hyperlink"/>
                 <w:i/>
                 <w:iCs/>
                 <w:noProof/>
-                <w:color w:val="456718" w:themeColor="hyperlink" w:themeShade="A6"/>
+                <w:color w:val="auto"/>
                 <w:lang w:val="en-SG"/>
               </w:rPr>
               <w:t>3.1 Batch Processing</w:t>
@@ -489,7 +494,7 @@
                 <w:noProof/>
                 <w:webHidden/>
               </w:rPr>
-              <w:instrText xml:space="preserve"> PAGEREF _Toc178348939 \h </w:instrText>
+              <w:instrText xml:space="preserve"> PAGEREF _Toc178454219 \h </w:instrText>
             </w:r>
             <w:r>
               <w:rPr>
@@ -534,14 +539,14 @@
               <w14:ligatures w14:val="standardContextual"/>
             </w:rPr>
           </w:pPr>
-          <w:hyperlink w:anchor="_Toc178348940" w:history="1">
+          <w:hyperlink w:anchor="_Toc178454220" w:history="1">
             <w:r>
               <w:rPr>
                 <w:rStyle w:val="Hyperlink"/>
                 <w:i/>
                 <w:iCs/>
                 <w:noProof/>
-                <w:color w:val="456718" w:themeColor="hyperlink" w:themeShade="A6"/>
+                <w:color w:val="auto"/>
                 <w:lang w:val="en-SG"/>
               </w:rPr>
               <w:t>3.2 Stream Processing</w:t>
@@ -565,7 +570,7 @@
                 <w:noProof/>
                 <w:webHidden/>
               </w:rPr>
-              <w:instrText xml:space="preserve"> PAGEREF _Toc178348940 \h </w:instrText>
+              <w:instrText xml:space="preserve"> PAGEREF _Toc178454220 \h </w:instrText>
             </w:r>
             <w:r>
               <w:rPr>
@@ -610,14 +615,14 @@
               <w14:ligatures w14:val="standardContextual"/>
             </w:rPr>
           </w:pPr>
-          <w:hyperlink w:anchor="_Toc178348941" w:history="1">
+          <w:hyperlink w:anchor="_Toc178454221" w:history="1">
             <w:r>
               <w:rPr>
                 <w:rStyle w:val="Hyperlink"/>
                 <w:i/>
                 <w:iCs/>
                 <w:noProof/>
-                <w:color w:val="456718" w:themeColor="hyperlink" w:themeShade="A6"/>
+                <w:color w:val="auto"/>
                 <w:lang w:val="en-SG"/>
               </w:rPr>
               <w:t>3.3 Machine Learning Techniques for Stream Processing</w:t>
@@ -641,7 +646,7 @@
                 <w:noProof/>
                 <w:webHidden/>
               </w:rPr>
-              <w:instrText xml:space="preserve"> PAGEREF _Toc178348941 \h </w:instrText>
+              <w:instrText xml:space="preserve"> PAGEREF _Toc178454221 \h </w:instrText>
             </w:r>
             <w:r>
               <w:rPr>
@@ -662,6 +667,759 @@
                 <w:webHidden/>
               </w:rPr>
               <w:t>5</w:t>
+            </w:r>
+            <w:r>
+              <w:rPr>
+                <w:noProof/>
+                <w:webHidden/>
+              </w:rPr>
+              <w:fldChar w:fldCharType="end"/>
+            </w:r>
+          </w:hyperlink>
+        </w:p>
+        <w:p>
+          <w:pPr>
+            <w:pStyle w:val="TOC1"/>
+            <w:tabs>
+              <w:tab w:val="right" w:leader="dot" w:pos="9016"/>
+            </w:tabs>
+            <w:rPr>
+              <w:rFonts w:asciiTheme="minorHAnsi" w:hAnsiTheme="minorHAnsi"/>
+              <w:noProof/>
+              <w:kern w:val="2"/>
+              <w:szCs w:val="24"/>
+              <w14:ligatures w14:val="standardContextual"/>
+            </w:rPr>
+          </w:pPr>
+          <w:hyperlink w:anchor="_Toc178454222" w:history="1">
+            <w:r>
+              <w:rPr>
+                <w:rStyle w:val="Hyperlink"/>
+                <w:i/>
+                <w:iCs/>
+                <w:noProof/>
+                <w:color w:val="auto"/>
+                <w:lang w:val="en-SG"/>
+              </w:rPr>
+              <w:t>4. Feature Importance and Feature Selection</w:t>
+            </w:r>
+            <w:r>
+              <w:rPr>
+                <w:noProof/>
+                <w:webHidden/>
+              </w:rPr>
+              <w:tab/>
+            </w:r>
+            <w:r>
+              <w:rPr>
+                <w:noProof/>
+                <w:webHidden/>
+              </w:rPr>
+              <w:fldChar w:fldCharType="begin"/>
+            </w:r>
+            <w:r>
+              <w:rPr>
+                <w:noProof/>
+                <w:webHidden/>
+              </w:rPr>
+              <w:instrText xml:space="preserve"> PAGEREF _Toc178454222 \h </w:instrText>
+            </w:r>
+            <w:r>
+              <w:rPr>
+                <w:noProof/>
+                <w:webHidden/>
+              </w:rPr>
+            </w:r>
+            <w:r>
+              <w:rPr>
+                <w:noProof/>
+                <w:webHidden/>
+              </w:rPr>
+              <w:fldChar w:fldCharType="separate"/>
+            </w:r>
+            <w:r>
+              <w:rPr>
+                <w:noProof/>
+                <w:webHidden/>
+              </w:rPr>
+              <w:t>6</w:t>
+            </w:r>
+            <w:r>
+              <w:rPr>
+                <w:noProof/>
+                <w:webHidden/>
+              </w:rPr>
+              <w:fldChar w:fldCharType="end"/>
+            </w:r>
+          </w:hyperlink>
+        </w:p>
+        <w:p>
+          <w:pPr>
+            <w:pStyle w:val="TOC2"/>
+            <w:tabs>
+              <w:tab w:val="right" w:leader="dot" w:pos="9016"/>
+            </w:tabs>
+            <w:rPr>
+              <w:rFonts w:asciiTheme="minorHAnsi" w:hAnsiTheme="minorHAnsi"/>
+              <w:noProof/>
+              <w:kern w:val="2"/>
+              <w:szCs w:val="24"/>
+              <w14:ligatures w14:val="standardContextual"/>
+            </w:rPr>
+          </w:pPr>
+          <w:hyperlink w:anchor="_Toc178454223" w:history="1">
+            <w:r>
+              <w:rPr>
+                <w:rStyle w:val="Hyperlink"/>
+                <w:i/>
+                <w:iCs/>
+                <w:noProof/>
+                <w:color w:val="auto"/>
+                <w:lang w:val="en-SG"/>
+              </w:rPr>
+              <w:t>4.1 How is Feature Importance Related to Feature Selection?</w:t>
+            </w:r>
+            <w:r>
+              <w:rPr>
+                <w:noProof/>
+                <w:webHidden/>
+              </w:rPr>
+              <w:tab/>
+            </w:r>
+            <w:r>
+              <w:rPr>
+                <w:noProof/>
+                <w:webHidden/>
+              </w:rPr>
+              <w:fldChar w:fldCharType="begin"/>
+            </w:r>
+            <w:r>
+              <w:rPr>
+                <w:noProof/>
+                <w:webHidden/>
+              </w:rPr>
+              <w:instrText xml:space="preserve"> PAGEREF _Toc178454223 \h </w:instrText>
+            </w:r>
+            <w:r>
+              <w:rPr>
+                <w:noProof/>
+                <w:webHidden/>
+              </w:rPr>
+            </w:r>
+            <w:r>
+              <w:rPr>
+                <w:noProof/>
+                <w:webHidden/>
+              </w:rPr>
+              <w:fldChar w:fldCharType="separate"/>
+            </w:r>
+            <w:r>
+              <w:rPr>
+                <w:noProof/>
+                <w:webHidden/>
+              </w:rPr>
+              <w:t>6</w:t>
+            </w:r>
+            <w:r>
+              <w:rPr>
+                <w:noProof/>
+                <w:webHidden/>
+              </w:rPr>
+              <w:fldChar w:fldCharType="end"/>
+            </w:r>
+          </w:hyperlink>
+        </w:p>
+        <w:p>
+          <w:pPr>
+            <w:pStyle w:val="TOC2"/>
+            <w:tabs>
+              <w:tab w:val="right" w:leader="dot" w:pos="9016"/>
+            </w:tabs>
+            <w:rPr>
+              <w:rFonts w:asciiTheme="minorHAnsi" w:hAnsiTheme="minorHAnsi"/>
+              <w:noProof/>
+              <w:kern w:val="2"/>
+              <w:szCs w:val="24"/>
+              <w14:ligatures w14:val="standardContextual"/>
+            </w:rPr>
+          </w:pPr>
+          <w:hyperlink w:anchor="_Toc178454224" w:history="1">
+            <w:r>
+              <w:rPr>
+                <w:rStyle w:val="Hyperlink"/>
+                <w:i/>
+                <w:iCs/>
+                <w:noProof/>
+                <w:color w:val="auto"/>
+                <w:lang w:val="en-SG"/>
+              </w:rPr>
+              <w:t>4.2 Approaches to Feature Extraction</w:t>
+            </w:r>
+            <w:r>
+              <w:rPr>
+                <w:noProof/>
+                <w:webHidden/>
+              </w:rPr>
+              <w:tab/>
+            </w:r>
+            <w:r>
+              <w:rPr>
+                <w:noProof/>
+                <w:webHidden/>
+              </w:rPr>
+              <w:fldChar w:fldCharType="begin"/>
+            </w:r>
+            <w:r>
+              <w:rPr>
+                <w:noProof/>
+                <w:webHidden/>
+              </w:rPr>
+              <w:instrText xml:space="preserve"> PAGEREF _Toc178454224 \h </w:instrText>
+            </w:r>
+            <w:r>
+              <w:rPr>
+                <w:noProof/>
+                <w:webHidden/>
+              </w:rPr>
+            </w:r>
+            <w:r>
+              <w:rPr>
+                <w:noProof/>
+                <w:webHidden/>
+              </w:rPr>
+              <w:fldChar w:fldCharType="separate"/>
+            </w:r>
+            <w:r>
+              <w:rPr>
+                <w:noProof/>
+                <w:webHidden/>
+              </w:rPr>
+              <w:t>7</w:t>
+            </w:r>
+            <w:r>
+              <w:rPr>
+                <w:noProof/>
+                <w:webHidden/>
+              </w:rPr>
+              <w:fldChar w:fldCharType="end"/>
+            </w:r>
+          </w:hyperlink>
+        </w:p>
+        <w:p>
+          <w:pPr>
+            <w:pStyle w:val="TOC2"/>
+            <w:tabs>
+              <w:tab w:val="right" w:leader="dot" w:pos="9016"/>
+            </w:tabs>
+            <w:rPr>
+              <w:rFonts w:asciiTheme="minorHAnsi" w:hAnsiTheme="minorHAnsi"/>
+              <w:noProof/>
+              <w:kern w:val="2"/>
+              <w:szCs w:val="24"/>
+              <w14:ligatures w14:val="standardContextual"/>
+            </w:rPr>
+          </w:pPr>
+          <w:hyperlink w:anchor="_Toc178454225" w:history="1">
+            <w:r>
+              <w:rPr>
+                <w:rStyle w:val="Hyperlink"/>
+                <w:i/>
+                <w:iCs/>
+                <w:noProof/>
+                <w:color w:val="auto"/>
+              </w:rPr>
+              <w:t>4.3 Summary</w:t>
+            </w:r>
+            <w:r>
+              <w:rPr>
+                <w:noProof/>
+                <w:webHidden/>
+              </w:rPr>
+              <w:tab/>
+            </w:r>
+            <w:r>
+              <w:rPr>
+                <w:noProof/>
+                <w:webHidden/>
+              </w:rPr>
+              <w:fldChar w:fldCharType="begin"/>
+            </w:r>
+            <w:r>
+              <w:rPr>
+                <w:noProof/>
+                <w:webHidden/>
+              </w:rPr>
+              <w:instrText xml:space="preserve"> PAGEREF _Toc178454225 \h </w:instrText>
+            </w:r>
+            <w:r>
+              <w:rPr>
+                <w:noProof/>
+                <w:webHidden/>
+              </w:rPr>
+            </w:r>
+            <w:r>
+              <w:rPr>
+                <w:noProof/>
+                <w:webHidden/>
+              </w:rPr>
+              <w:fldChar w:fldCharType="separate"/>
+            </w:r>
+            <w:r>
+              <w:rPr>
+                <w:noProof/>
+                <w:webHidden/>
+              </w:rPr>
+              <w:t>8</w:t>
+            </w:r>
+            <w:r>
+              <w:rPr>
+                <w:noProof/>
+                <w:webHidden/>
+              </w:rPr>
+              <w:fldChar w:fldCharType="end"/>
+            </w:r>
+          </w:hyperlink>
+        </w:p>
+        <w:p>
+          <w:pPr>
+            <w:pStyle w:val="TOC1"/>
+            <w:tabs>
+              <w:tab w:val="right" w:leader="dot" w:pos="9016"/>
+            </w:tabs>
+            <w:rPr>
+              <w:rFonts w:asciiTheme="minorHAnsi" w:hAnsiTheme="minorHAnsi"/>
+              <w:noProof/>
+              <w:kern w:val="2"/>
+              <w:szCs w:val="24"/>
+              <w14:ligatures w14:val="standardContextual"/>
+            </w:rPr>
+          </w:pPr>
+          <w:hyperlink w:anchor="_Toc178454226" w:history="1">
+            <w:r>
+              <w:rPr>
+                <w:rStyle w:val="Hyperlink"/>
+                <w:i/>
+                <w:iCs/>
+                <w:noProof/>
+                <w:color w:val="auto"/>
+              </w:rPr>
+              <w:t>5. Understanding Data Leakage in Machine Learning</w:t>
+            </w:r>
+            <w:r>
+              <w:rPr>
+                <w:noProof/>
+                <w:webHidden/>
+              </w:rPr>
+              <w:tab/>
+            </w:r>
+            <w:r>
+              <w:rPr>
+                <w:noProof/>
+                <w:webHidden/>
+              </w:rPr>
+              <w:fldChar w:fldCharType="begin"/>
+            </w:r>
+            <w:r>
+              <w:rPr>
+                <w:noProof/>
+                <w:webHidden/>
+              </w:rPr>
+              <w:instrText xml:space="preserve"> PAGEREF _Toc178454226 \h </w:instrText>
+            </w:r>
+            <w:r>
+              <w:rPr>
+                <w:noProof/>
+                <w:webHidden/>
+              </w:rPr>
+            </w:r>
+            <w:r>
+              <w:rPr>
+                <w:noProof/>
+                <w:webHidden/>
+              </w:rPr>
+              <w:fldChar w:fldCharType="separate"/>
+            </w:r>
+            <w:r>
+              <w:rPr>
+                <w:noProof/>
+                <w:webHidden/>
+              </w:rPr>
+              <w:t>9</w:t>
+            </w:r>
+            <w:r>
+              <w:rPr>
+                <w:noProof/>
+                <w:webHidden/>
+              </w:rPr>
+              <w:fldChar w:fldCharType="end"/>
+            </w:r>
+          </w:hyperlink>
+        </w:p>
+        <w:p>
+          <w:pPr>
+            <w:pStyle w:val="TOC2"/>
+            <w:tabs>
+              <w:tab w:val="right" w:leader="dot" w:pos="9016"/>
+            </w:tabs>
+            <w:rPr>
+              <w:rFonts w:asciiTheme="minorHAnsi" w:hAnsiTheme="minorHAnsi"/>
+              <w:noProof/>
+              <w:kern w:val="2"/>
+              <w:szCs w:val="24"/>
+              <w14:ligatures w14:val="standardContextual"/>
+            </w:rPr>
+          </w:pPr>
+          <w:hyperlink w:anchor="_Toc178454227" w:history="1">
+            <w:r>
+              <w:rPr>
+                <w:rStyle w:val="Hyperlink"/>
+                <w:i/>
+                <w:iCs/>
+                <w:noProof/>
+                <w:color w:val="auto"/>
+              </w:rPr>
+              <w:t>5.1 Introduction to Data Leakage</w:t>
+            </w:r>
+            <w:r>
+              <w:rPr>
+                <w:noProof/>
+                <w:webHidden/>
+              </w:rPr>
+              <w:tab/>
+            </w:r>
+            <w:r>
+              <w:rPr>
+                <w:noProof/>
+                <w:webHidden/>
+              </w:rPr>
+              <w:fldChar w:fldCharType="begin"/>
+            </w:r>
+            <w:r>
+              <w:rPr>
+                <w:noProof/>
+                <w:webHidden/>
+              </w:rPr>
+              <w:instrText xml:space="preserve"> PAGEREF _Toc178454227 \h </w:instrText>
+            </w:r>
+            <w:r>
+              <w:rPr>
+                <w:noProof/>
+                <w:webHidden/>
+              </w:rPr>
+            </w:r>
+            <w:r>
+              <w:rPr>
+                <w:noProof/>
+                <w:webHidden/>
+              </w:rPr>
+              <w:fldChar w:fldCharType="separate"/>
+            </w:r>
+            <w:r>
+              <w:rPr>
+                <w:noProof/>
+                <w:webHidden/>
+              </w:rPr>
+              <w:t>9</w:t>
+            </w:r>
+            <w:r>
+              <w:rPr>
+                <w:noProof/>
+                <w:webHidden/>
+              </w:rPr>
+              <w:fldChar w:fldCharType="end"/>
+            </w:r>
+          </w:hyperlink>
+        </w:p>
+        <w:p>
+          <w:pPr>
+            <w:pStyle w:val="TOC2"/>
+            <w:tabs>
+              <w:tab w:val="right" w:leader="dot" w:pos="9016"/>
+            </w:tabs>
+            <w:rPr>
+              <w:rFonts w:asciiTheme="minorHAnsi" w:hAnsiTheme="minorHAnsi"/>
+              <w:noProof/>
+              <w:kern w:val="2"/>
+              <w:szCs w:val="24"/>
+              <w14:ligatures w14:val="standardContextual"/>
+            </w:rPr>
+          </w:pPr>
+          <w:hyperlink w:anchor="_Toc178454228" w:history="1">
+            <w:r>
+              <w:rPr>
+                <w:rStyle w:val="Hyperlink"/>
+                <w:i/>
+                <w:iCs/>
+                <w:noProof/>
+                <w:color w:val="auto"/>
+              </w:rPr>
+              <w:t>5.2 Types of Data Leakage</w:t>
+            </w:r>
+            <w:r>
+              <w:rPr>
+                <w:noProof/>
+                <w:webHidden/>
+              </w:rPr>
+              <w:tab/>
+            </w:r>
+            <w:r>
+              <w:rPr>
+                <w:noProof/>
+                <w:webHidden/>
+              </w:rPr>
+              <w:fldChar w:fldCharType="begin"/>
+            </w:r>
+            <w:r>
+              <w:rPr>
+                <w:noProof/>
+                <w:webHidden/>
+              </w:rPr>
+              <w:instrText xml:space="preserve"> PAGEREF _Toc178454228 \h </w:instrText>
+            </w:r>
+            <w:r>
+              <w:rPr>
+                <w:noProof/>
+                <w:webHidden/>
+              </w:rPr>
+            </w:r>
+            <w:r>
+              <w:rPr>
+                <w:noProof/>
+                <w:webHidden/>
+              </w:rPr>
+              <w:fldChar w:fldCharType="separate"/>
+            </w:r>
+            <w:r>
+              <w:rPr>
+                <w:noProof/>
+                <w:webHidden/>
+              </w:rPr>
+              <w:t>9</w:t>
+            </w:r>
+            <w:r>
+              <w:rPr>
+                <w:noProof/>
+                <w:webHidden/>
+              </w:rPr>
+              <w:fldChar w:fldCharType="end"/>
+            </w:r>
+          </w:hyperlink>
+        </w:p>
+        <w:p>
+          <w:pPr>
+            <w:pStyle w:val="TOC2"/>
+            <w:tabs>
+              <w:tab w:val="right" w:leader="dot" w:pos="9016"/>
+            </w:tabs>
+            <w:rPr>
+              <w:rFonts w:asciiTheme="minorHAnsi" w:hAnsiTheme="minorHAnsi"/>
+              <w:noProof/>
+              <w:kern w:val="2"/>
+              <w:szCs w:val="24"/>
+              <w14:ligatures w14:val="standardContextual"/>
+            </w:rPr>
+          </w:pPr>
+          <w:hyperlink w:anchor="_Toc178454229" w:history="1">
+            <w:r>
+              <w:rPr>
+                <w:rStyle w:val="Hyperlink"/>
+                <w:i/>
+                <w:iCs/>
+                <w:noProof/>
+                <w:color w:val="auto"/>
+              </w:rPr>
+              <w:t>5.3 Detecting target Leakage: Case Study</w:t>
+            </w:r>
+            <w:r>
+              <w:rPr>
+                <w:noProof/>
+                <w:webHidden/>
+              </w:rPr>
+              <w:tab/>
+            </w:r>
+            <w:r>
+              <w:rPr>
+                <w:noProof/>
+                <w:webHidden/>
+              </w:rPr>
+              <w:fldChar w:fldCharType="begin"/>
+            </w:r>
+            <w:r>
+              <w:rPr>
+                <w:noProof/>
+                <w:webHidden/>
+              </w:rPr>
+              <w:instrText xml:space="preserve"> PAGEREF _Toc178454229 \h </w:instrText>
+            </w:r>
+            <w:r>
+              <w:rPr>
+                <w:noProof/>
+                <w:webHidden/>
+              </w:rPr>
+            </w:r>
+            <w:r>
+              <w:rPr>
+                <w:noProof/>
+                <w:webHidden/>
+              </w:rPr>
+              <w:fldChar w:fldCharType="separate"/>
+            </w:r>
+            <w:r>
+              <w:rPr>
+                <w:noProof/>
+                <w:webHidden/>
+              </w:rPr>
+              <w:t>10</w:t>
+            </w:r>
+            <w:r>
+              <w:rPr>
+                <w:noProof/>
+                <w:webHidden/>
+              </w:rPr>
+              <w:fldChar w:fldCharType="end"/>
+            </w:r>
+          </w:hyperlink>
+        </w:p>
+        <w:p>
+          <w:pPr>
+            <w:pStyle w:val="TOC2"/>
+            <w:tabs>
+              <w:tab w:val="right" w:leader="dot" w:pos="9016"/>
+            </w:tabs>
+            <w:rPr>
+              <w:rFonts w:asciiTheme="minorHAnsi" w:hAnsiTheme="minorHAnsi"/>
+              <w:noProof/>
+              <w:kern w:val="2"/>
+              <w:szCs w:val="24"/>
+              <w14:ligatures w14:val="standardContextual"/>
+            </w:rPr>
+          </w:pPr>
+          <w:hyperlink w:anchor="_Toc178454230" w:history="1">
+            <w:r>
+              <w:rPr>
+                <w:rStyle w:val="Hyperlink"/>
+                <w:i/>
+                <w:iCs/>
+                <w:noProof/>
+                <w:color w:val="auto"/>
+              </w:rPr>
+              <w:t>5.4 Handling Train-Test Contamination</w:t>
+            </w:r>
+            <w:r>
+              <w:rPr>
+                <w:noProof/>
+                <w:webHidden/>
+              </w:rPr>
+              <w:tab/>
+            </w:r>
+            <w:r>
+              <w:rPr>
+                <w:noProof/>
+                <w:webHidden/>
+              </w:rPr>
+              <w:fldChar w:fldCharType="begin"/>
+            </w:r>
+            <w:r>
+              <w:rPr>
+                <w:noProof/>
+                <w:webHidden/>
+              </w:rPr>
+              <w:instrText xml:space="preserve"> PAGEREF _Toc178454230 \h </w:instrText>
+            </w:r>
+            <w:r>
+              <w:rPr>
+                <w:noProof/>
+                <w:webHidden/>
+              </w:rPr>
+            </w:r>
+            <w:r>
+              <w:rPr>
+                <w:noProof/>
+                <w:webHidden/>
+              </w:rPr>
+              <w:fldChar w:fldCharType="separate"/>
+            </w:r>
+            <w:r>
+              <w:rPr>
+                <w:noProof/>
+                <w:webHidden/>
+              </w:rPr>
+              <w:t>10</w:t>
+            </w:r>
+            <w:r>
+              <w:rPr>
+                <w:noProof/>
+                <w:webHidden/>
+              </w:rPr>
+              <w:fldChar w:fldCharType="end"/>
+            </w:r>
+          </w:hyperlink>
+        </w:p>
+        <w:p>
+          <w:pPr>
+            <w:pStyle w:val="TOC2"/>
+            <w:tabs>
+              <w:tab w:val="right" w:leader="dot" w:pos="9016"/>
+            </w:tabs>
+            <w:rPr>
+              <w:rFonts w:asciiTheme="minorHAnsi" w:hAnsiTheme="minorHAnsi"/>
+              <w:noProof/>
+              <w:kern w:val="2"/>
+              <w:szCs w:val="24"/>
+              <w14:ligatures w14:val="standardContextual"/>
+            </w:rPr>
+          </w:pPr>
+          <w:hyperlink w:anchor="_Toc178454231" w:history="1">
+            <w:r>
+              <w:rPr>
+                <w:rStyle w:val="Hyperlink"/>
+                <w:i/>
+                <w:iCs/>
+                <w:noProof/>
+                <w:color w:val="auto"/>
+              </w:rPr>
+              <w:t>5.5 Conclusion</w:t>
+            </w:r>
+            <w:r>
+              <w:rPr>
+                <w:noProof/>
+                <w:webHidden/>
+              </w:rPr>
+              <w:tab/>
+            </w:r>
+            <w:r>
+              <w:rPr>
+                <w:noProof/>
+                <w:webHidden/>
+              </w:rPr>
+              <w:fldChar w:fldCharType="begin"/>
+            </w:r>
+            <w:r>
+              <w:rPr>
+                <w:noProof/>
+                <w:webHidden/>
+              </w:rPr>
+              <w:instrText xml:space="preserve"> PAGEREF _Toc178454231 \h </w:instrText>
+            </w:r>
+            <w:r>
+              <w:rPr>
+                <w:noProof/>
+                <w:webHidden/>
+              </w:rPr>
+            </w:r>
+            <w:r>
+              <w:rPr>
+                <w:noProof/>
+                <w:webHidden/>
+              </w:rPr>
+              <w:fldChar w:fldCharType="separate"/>
+            </w:r>
+            <w:r>
+              <w:rPr>
+                <w:noProof/>
+                <w:webHidden/>
+              </w:rPr>
+              <w:t>10</w:t>
             </w:r>
             <w:r>
               <w:rPr>
@@ -709,7 +1467,7 @@
           <w:lang w:val="en-SG"/>
         </w:rPr>
       </w:pPr>
-      <w:bookmarkStart w:id="0" w:name="_Toc178348934"/>
+      <w:bookmarkStart w:id="0" w:name="_Toc178454214"/>
       <w:r>
         <w:rPr>
           <w:i/>
@@ -732,7 +1490,7 @@
           <w:lang w:val="en-SG"/>
         </w:rPr>
       </w:pPr>
-      <w:bookmarkStart w:id="1" w:name="_Toc178348935"/>
+      <w:bookmarkStart w:id="1" w:name="_Toc178454215"/>
       <w:r>
         <w:rPr>
           <w:i/>
@@ -1342,7 +2100,7 @@
           <w:lang w:val="en-SG"/>
         </w:rPr>
       </w:pPr>
-      <w:bookmarkStart w:id="2" w:name="_Toc178348936"/>
+      <w:bookmarkStart w:id="2" w:name="_Toc178454216"/>
       <w:r>
         <w:rPr>
           <w:i/>
@@ -1794,23 +2552,54 @@
       <w:pPr>
         <w:pStyle w:val="Heading2"/>
         <w:rPr>
-          <w:lang w:val="en-SG"/>
-        </w:rPr>
-      </w:pPr>
-      <w:bookmarkStart w:id="3" w:name="_Toc178348937"/>
-      <w:r>
-        <w:rPr>
+          <w:i/>
+          <w:iCs/>
+          <w:color w:val="A6A6A6" w:themeColor="background1" w:themeShade="A6"/>
+          <w:lang w:val="en-SG"/>
+        </w:rPr>
+      </w:pPr>
+      <w:bookmarkStart w:id="3" w:name="_Toc178454217"/>
+      <w:r>
+        <w:rPr>
+          <w:i/>
+          <w:iCs/>
+          <w:color w:val="A6A6A6" w:themeColor="background1" w:themeShade="A6"/>
           <w:lang w:val="en-SG"/>
         </w:rPr>
         <w:lastRenderedPageBreak/>
-        <w:t>2.</w:t>
+        <w:t xml:space="preserve">2. </w:t>
+      </w:r>
+      <w:r>
+        <w:rPr>
+          <w:i/>
+          <w:iCs/>
+          <w:color w:val="A6A6A6" w:themeColor="background1" w:themeShade="A6"/>
+          <w:lang w:val="en-SG"/>
+        </w:rPr>
+        <w:t>Handling Imbalance Dataset</w:t>
       </w:r>
       <w:bookmarkEnd w:id="3"/>
       <w:r>
         <w:rPr>
+          <w:i/>
+          <w:iCs/>
+          <w:color w:val="A6A6A6" w:themeColor="background1" w:themeShade="A6"/>
           <w:lang w:val="en-SG"/>
         </w:rPr>
         <w:t xml:space="preserve"> </w:t>
+      </w:r>
+    </w:p>
+    <w:p>
+      <w:pPr>
+        <w:rPr>
+          <w:lang w:val="en-SG"/>
+        </w:rPr>
+      </w:pPr>
+      <w:r>
+        <w:rPr>
+          <w:lang w:val="en-SG"/>
+        </w:rPr>
+        <w:t>Refer to the codes folder submitted along with this document.</w:t>
       </w:r>
     </w:p>
     <w:p>
@@ -1839,7 +2628,7 @@
           <w:lang w:val="en-SG"/>
         </w:rPr>
       </w:pPr>
-      <w:bookmarkStart w:id="4" w:name="_Toc178348938"/>
+      <w:bookmarkStart w:id="4" w:name="_Toc178454218"/>
       <w:r>
         <w:rPr>
           <w:i/>
@@ -1878,7 +2667,7 @@
           <w:lang w:val="en-SG"/>
         </w:rPr>
       </w:pPr>
-      <w:bookmarkStart w:id="5" w:name="_Toc178348939"/>
+      <w:bookmarkStart w:id="5" w:name="_Toc178454219"/>
       <w:r>
         <w:rPr>
           <w:i/>
@@ -2104,7 +2893,7 @@
           <w:lang w:val="en-SG"/>
         </w:rPr>
       </w:pPr>
-      <w:bookmarkStart w:id="6" w:name="_Toc178348940"/>
+      <w:bookmarkStart w:id="6" w:name="_Toc178454220"/>
       <w:r>
         <w:rPr>
           <w:i/>
@@ -2354,7 +3143,7 @@
           <w:lang w:val="en-SG"/>
         </w:rPr>
       </w:pPr>
-      <w:bookmarkStart w:id="7" w:name="_Toc178348941"/>
+      <w:bookmarkStart w:id="7" w:name="_Toc178454221"/>
       <w:r>
         <w:rPr>
           <w:i/>
@@ -2648,6 +3437,7 @@
           <w:lang w:val="en-SG"/>
         </w:rPr>
       </w:pPr>
+      <w:bookmarkStart w:id="8" w:name="_Toc178454222"/>
       <w:r>
         <w:rPr>
           <w:i/>
@@ -2656,27 +3446,48 @@
           <w:lang w:val="en-SG"/>
         </w:rPr>
         <w:lastRenderedPageBreak/>
-        <w:t xml:space="preserve">4. Feature Importance and Feature Selection </w:t>
-      </w:r>
-    </w:p>
-    <w:p>
-      <w:pPr>
-        <w:pStyle w:val="Heading3"/>
+        <w:t>4. Feature Importance and Feature Selection</w:t>
+      </w:r>
+      <w:bookmarkEnd w:id="8"/>
+      <w:r>
         <w:rPr>
           <w:i/>
           <w:iCs/>
           <w:color w:val="A6A6A6" w:themeColor="background1" w:themeShade="A6"/>
           <w:lang w:val="en-SG"/>
         </w:rPr>
-      </w:pPr>
-      <w:r>
+        <w:t xml:space="preserve"> </w:t>
+      </w:r>
+    </w:p>
+    <w:p>
+      <w:pPr>
+        <w:pStyle w:val="Heading3"/>
         <w:rPr>
           <w:i/>
           <w:iCs/>
           <w:color w:val="A6A6A6" w:themeColor="background1" w:themeShade="A6"/>
           <w:lang w:val="en-SG"/>
         </w:rPr>
-        <w:t xml:space="preserve">4.1 How is Feature Importance Related to Feature Selection? </w:t>
+      </w:pPr>
+      <w:bookmarkStart w:id="9" w:name="_Toc178454223"/>
+      <w:r>
+        <w:rPr>
+          <w:i/>
+          <w:iCs/>
+          <w:color w:val="A6A6A6" w:themeColor="background1" w:themeShade="A6"/>
+          <w:lang w:val="en-SG"/>
+        </w:rPr>
+        <w:t>4.1 How is Feature Importance Related to Feature Selection?</w:t>
+      </w:r>
+      <w:bookmarkEnd w:id="9"/>
+      <w:r>
+        <w:rPr>
+          <w:i/>
+          <w:iCs/>
+          <w:color w:val="A6A6A6" w:themeColor="background1" w:themeShade="A6"/>
+          <w:lang w:val="en-SG"/>
+        </w:rPr>
+        <w:t xml:space="preserve"> </w:t>
       </w:r>
     </w:p>
     <w:p>
@@ -2929,6 +3740,7 @@
           <w:lang w:val="en-SG"/>
         </w:rPr>
       </w:pPr>
+      <w:bookmarkStart w:id="10" w:name="_Toc178454224"/>
       <w:r>
         <w:rPr>
           <w:i/>
@@ -2939,6 +3751,7 @@
         <w:lastRenderedPageBreak/>
         <w:t>4.2 Approaches to Feature Extraction</w:t>
       </w:r>
+      <w:bookmarkEnd w:id="10"/>
     </w:p>
     <w:p>
       <w:pPr>
@@ -3135,8 +3948,13 @@
         </w:rPr>
         <w:t xml:space="preserve">Description: </w:t>
       </w:r>
-      <w:r>
-        <w:t xml:space="preserve">Similar to PCA, LDA also reduces the number of features but focuses on maximising the separation between multiple classes in classification problems. </w:t>
+      <w:proofErr w:type="gramStart"/>
+      <w:r>
+        <w:t>Similar to</w:t>
+      </w:r>
+      <w:proofErr w:type="gramEnd"/>
+      <w:r>
+        <w:t xml:space="preserve"> PCA, LDA also reduces the number of features but focuses on maximising the separation between multiple classes in classification problems. </w:t>
       </w:r>
     </w:p>
     <w:p>
@@ -3451,6 +4269,7 @@
           <w:color w:val="A6A6A6" w:themeColor="background1" w:themeShade="A6"/>
         </w:rPr>
       </w:pPr>
+      <w:bookmarkStart w:id="11" w:name="_Toc178454225"/>
       <w:r>
         <w:rPr>
           <w:i/>
@@ -3459,6 +4278,7 @@
         </w:rPr>
         <w:t>4.3 Summary</w:t>
       </w:r>
+      <w:bookmarkEnd w:id="11"/>
     </w:p>
     <w:p>
       <w:r>
@@ -3501,6 +4321,425 @@
       </w:r>
       <w:r>
         <w:t xml:space="preserve"> (e.g., PCA, LDA, Autoencoders, t-SNE) allow for transforming raw data into a better format for machine learning, each with its advantages and disadvantages.</w:t>
+      </w:r>
+    </w:p>
+    <w:p>
+      <w:pPr>
+        <w:pStyle w:val="Heading2"/>
+        <w:rPr>
+          <w:i/>
+          <w:iCs/>
+          <w:color w:val="A6A6A6" w:themeColor="background1" w:themeShade="A6"/>
+        </w:rPr>
+      </w:pPr>
+      <w:bookmarkStart w:id="12" w:name="_Toc178454226"/>
+      <w:r>
+        <w:rPr>
+          <w:i/>
+          <w:iCs/>
+          <w:color w:val="A6A6A6" w:themeColor="background1" w:themeShade="A6"/>
+        </w:rPr>
+        <w:lastRenderedPageBreak/>
+        <w:t>5. Understanding Data Leakage in Machine Learning</w:t>
+      </w:r>
+      <w:bookmarkEnd w:id="12"/>
+    </w:p>
+    <w:p>
+      <w:pPr>
+        <w:pStyle w:val="Heading3"/>
+        <w:rPr>
+          <w:i/>
+          <w:iCs/>
+          <w:color w:val="A6A6A6" w:themeColor="background1" w:themeShade="A6"/>
+        </w:rPr>
+      </w:pPr>
+      <w:bookmarkStart w:id="13" w:name="_Toc178454227"/>
+      <w:r>
+        <w:rPr>
+          <w:i/>
+          <w:iCs/>
+          <w:color w:val="A6A6A6" w:themeColor="background1" w:themeShade="A6"/>
+        </w:rPr>
+        <w:t>5</w:t>
+      </w:r>
+      <w:r>
+        <w:rPr>
+          <w:i/>
+          <w:iCs/>
+          <w:color w:val="A6A6A6" w:themeColor="background1" w:themeShade="A6"/>
+        </w:rPr>
+        <w:t>.1 Introduction to Data Leakage</w:t>
+      </w:r>
+      <w:bookmarkEnd w:id="13"/>
+    </w:p>
+    <w:p>
+      <w:r>
+        <w:rPr>
+          <w:b/>
+          <w:bCs/>
+        </w:rPr>
+        <w:t xml:space="preserve">Definition: </w:t>
+      </w:r>
+      <w:r>
+        <w:t xml:space="preserve">Data leakage occurs when information from the training data that won’t be available during actual predictions leaks into the model training process. These results are misleadingly </w:t>
+      </w:r>
+      <w:proofErr w:type="gramStart"/>
+      <w:r>
+        <w:t>high performance</w:t>
+      </w:r>
+      <w:proofErr w:type="gramEnd"/>
+      <w:r>
+        <w:t xml:space="preserve"> during training or validation but poor performance in production.</w:t>
+      </w:r>
+    </w:p>
+    <w:p>
+      <w:r>
+        <w:rPr>
+          <w:b/>
+          <w:bCs/>
+        </w:rPr>
+        <w:t xml:space="preserve">Impact: </w:t>
+      </w:r>
+      <w:r>
+        <w:t xml:space="preserve">Leads to over-optimistic validation scores and poor generalisation in real-world scenarios. </w:t>
+      </w:r>
+    </w:p>
+    <w:p>
+      <w:pPr>
+        <w:rPr>
+          <w:i/>
+          <w:iCs/>
+          <w:color w:val="A6A6A6" w:themeColor="background1" w:themeShade="A6"/>
+        </w:rPr>
+      </w:pPr>
+    </w:p>
+    <w:p>
+      <w:pPr>
+        <w:pStyle w:val="Heading3"/>
+        <w:rPr>
+          <w:i/>
+          <w:iCs/>
+          <w:color w:val="A6A6A6" w:themeColor="background1" w:themeShade="A6"/>
+        </w:rPr>
+      </w:pPr>
+      <w:bookmarkStart w:id="14" w:name="_Toc178454228"/>
+      <w:r>
+        <w:rPr>
+          <w:i/>
+          <w:iCs/>
+          <w:color w:val="A6A6A6" w:themeColor="background1" w:themeShade="A6"/>
+        </w:rPr>
+        <w:t>5</w:t>
+      </w:r>
+      <w:r>
+        <w:rPr>
+          <w:i/>
+          <w:iCs/>
+          <w:color w:val="A6A6A6" w:themeColor="background1" w:themeShade="A6"/>
+        </w:rPr>
+        <w:t>.2 Types of Data Leakage</w:t>
+      </w:r>
+      <w:bookmarkEnd w:id="14"/>
+    </w:p>
+    <w:p>
+      <w:pPr>
+        <w:rPr>
+          <w:b/>
+          <w:bCs/>
+        </w:rPr>
+      </w:pPr>
+      <w:r>
+        <w:rPr>
+          <w:b/>
+          <w:bCs/>
+        </w:rPr>
+        <w:t>Target Leakage:</w:t>
+      </w:r>
+    </w:p>
+    <w:p>
+      <w:r>
+        <w:t xml:space="preserve">Occurs when predictors include information that will not be available at prediction time. This typically happens when data is included that is only known after the target is determined. For Example, predicting pneumonia but including the variable </w:t>
+      </w:r>
+      <w:proofErr w:type="spellStart"/>
+      <w:r>
+        <w:rPr>
+          <w:b/>
+          <w:bCs/>
+          <w:i/>
+          <w:iCs/>
+        </w:rPr>
+        <w:t>took_antibiotic_medicine</w:t>
+      </w:r>
+      <w:proofErr w:type="spellEnd"/>
+      <w:r>
+        <w:t>. This variable is updated after the patient gets pneumonia, causing the model to overfit. This can be prevented by excluding updated features after the target variable is known.</w:t>
+      </w:r>
+    </w:p>
+    <w:p>
+      <w:pPr>
+        <w:rPr>
+          <w:b/>
+          <w:bCs/>
+        </w:rPr>
+      </w:pPr>
+      <w:r>
+        <w:rPr>
+          <w:b/>
+          <w:bCs/>
+        </w:rPr>
+        <w:t xml:space="preserve">Train-Test Contamination: </w:t>
+      </w:r>
+    </w:p>
+    <w:p>
+      <w:r>
+        <w:t>It occurs</w:t>
+      </w:r>
+      <w:r>
+        <w:t xml:space="preserve"> when training data influences validation or test data. This usually happens </w:t>
+      </w:r>
+      <w:r>
+        <w:t>when</w:t>
+      </w:r>
+      <w:r>
+        <w:t xml:space="preserve"> the same preprocessing is applied to both the training and validation datasets, leading to overly optimistic results. For </w:t>
+      </w:r>
+      <w:r>
+        <w:t>example, an imputer can be fitted for missing values before splitting data into train and test sets. This allows data from the test set to influence the model training process. This can be prevented by separating training and test data before any data preprocessing or using pipelines to ensure correct handling.</w:t>
+      </w:r>
+    </w:p>
+    <w:p>
+      <w:r>
+        <w:br w:type="page"/>
+      </w:r>
+    </w:p>
+    <w:p>
+      <w:pPr>
+        <w:pStyle w:val="Heading3"/>
+        <w:rPr>
+          <w:i/>
+          <w:iCs/>
+          <w:color w:val="A6A6A6" w:themeColor="background1" w:themeShade="A6"/>
+        </w:rPr>
+      </w:pPr>
+      <w:bookmarkStart w:id="15" w:name="_Toc178454229"/>
+      <w:r>
+        <w:rPr>
+          <w:i/>
+          <w:iCs/>
+          <w:color w:val="A6A6A6" w:themeColor="background1" w:themeShade="A6"/>
+        </w:rPr>
+        <w:lastRenderedPageBreak/>
+        <w:t>5.3 Detecting target Leakage: Case Study</w:t>
+      </w:r>
+      <w:bookmarkEnd w:id="15"/>
+    </w:p>
+    <w:p>
+      <w:r>
+        <w:rPr>
+          <w:b/>
+          <w:bCs/>
+        </w:rPr>
+        <w:t xml:space="preserve">Example: </w:t>
+      </w:r>
+      <w:r>
+        <w:t xml:space="preserve">Credit card application dataset </w:t>
+      </w:r>
+    </w:p>
+    <w:p>
+      <w:r>
+        <w:rPr>
+          <w:b/>
+          <w:bCs/>
+        </w:rPr>
+        <w:t xml:space="preserve">Suspicious Variables: </w:t>
+      </w:r>
+      <w:r>
+        <w:t xml:space="preserve">expenditure, share, </w:t>
+      </w:r>
+      <w:proofErr w:type="spellStart"/>
+      <w:r>
+        <w:t>majorcards</w:t>
+      </w:r>
+      <w:proofErr w:type="spellEnd"/>
+      <w:r>
+        <w:t>, active</w:t>
+      </w:r>
+    </w:p>
+    <w:p>
+      <w:r>
+        <w:rPr>
+          <w:b/>
+          <w:bCs/>
+        </w:rPr>
+        <w:t xml:space="preserve">Investigation: </w:t>
+      </w:r>
+    </w:p>
+    <w:p>
+      <w:r>
+        <w:t xml:space="preserve">The results show that 100% of non-cardholders had no expenditures, while only 2% of cardholders had no expenditures. This suggests a leak, as the variable likely represents spending on the card after acceptance. </w:t>
+      </w:r>
+    </w:p>
+    <w:p>
+      <w:r>
+        <w:rPr>
+          <w:b/>
+          <w:bCs/>
+        </w:rPr>
+        <w:t xml:space="preserve">Action: </w:t>
+      </w:r>
+      <w:r>
+        <w:t>Remove leaky variables (</w:t>
+      </w:r>
+      <w:r>
+        <w:rPr>
+          <w:i/>
+          <w:iCs/>
+        </w:rPr>
+        <w:t xml:space="preserve">expenditure, share, </w:t>
+      </w:r>
+      <w:proofErr w:type="spellStart"/>
+      <w:r>
+        <w:rPr>
+          <w:i/>
+          <w:iCs/>
+        </w:rPr>
+        <w:t>majorcards</w:t>
+      </w:r>
+      <w:proofErr w:type="spellEnd"/>
+      <w:r>
+        <w:rPr>
+          <w:i/>
+          <w:iCs/>
+        </w:rPr>
+        <w:t>, active</w:t>
+      </w:r>
+      <w:r>
+        <w:t>), resulting in lower but more reliable model accuracy (98% to 83%).</w:t>
+      </w:r>
+    </w:p>
+    <w:p/>
+    <w:p>
+      <w:pPr>
+        <w:pStyle w:val="Heading3"/>
+        <w:rPr>
+          <w:i/>
+          <w:iCs/>
+          <w:color w:val="A6A6A6" w:themeColor="background1" w:themeShade="A6"/>
+        </w:rPr>
+      </w:pPr>
+      <w:bookmarkStart w:id="16" w:name="_Toc178454230"/>
+      <w:r>
+        <w:rPr>
+          <w:i/>
+          <w:iCs/>
+          <w:color w:val="A6A6A6" w:themeColor="background1" w:themeShade="A6"/>
+        </w:rPr>
+        <w:t>5.4 Handling Train-Test Contamination</w:t>
+      </w:r>
+      <w:bookmarkEnd w:id="16"/>
+      <w:r>
+        <w:rPr>
+          <w:i/>
+          <w:iCs/>
+          <w:color w:val="A6A6A6" w:themeColor="background1" w:themeShade="A6"/>
+        </w:rPr>
+        <w:t xml:space="preserve"> </w:t>
+      </w:r>
+    </w:p>
+    <w:p>
+      <w:r>
+        <w:rPr>
+          <w:b/>
+          <w:bCs/>
+        </w:rPr>
+        <w:t xml:space="preserve">Best Practice: </w:t>
+      </w:r>
+      <w:r>
+        <w:t>Always separate training and validation data before any preprocessing.</w:t>
+      </w:r>
+    </w:p>
+    <w:p>
+      <w:r>
+        <w:rPr>
+          <w:b/>
+          <w:bCs/>
+        </w:rPr>
+        <w:t xml:space="preserve">Use Pipelines: </w:t>
+      </w:r>
+      <w:r>
+        <w:t xml:space="preserve">Scikit-learn pipelines ensure that preprocessing happens only on training data during cross-validation, preventing contamination. </w:t>
+      </w:r>
+    </w:p>
+    <w:p/>
+    <w:p>
+      <w:pPr>
+        <w:pStyle w:val="Heading3"/>
+        <w:rPr>
+          <w:i/>
+          <w:iCs/>
+          <w:color w:val="A6A6A6" w:themeColor="background1" w:themeShade="A6"/>
+        </w:rPr>
+      </w:pPr>
+      <w:bookmarkStart w:id="17" w:name="_Toc178454231"/>
+      <w:r>
+        <w:rPr>
+          <w:i/>
+          <w:iCs/>
+          <w:color w:val="A6A6A6" w:themeColor="background1" w:themeShade="A6"/>
+        </w:rPr>
+        <w:t>5.5 Conclusion</w:t>
+      </w:r>
+      <w:bookmarkEnd w:id="17"/>
+    </w:p>
+    <w:p>
+      <w:pPr>
+        <w:rPr>
+          <w:b/>
+          <w:bCs/>
+        </w:rPr>
+      </w:pPr>
+      <w:r>
+        <w:rPr>
+          <w:b/>
+          <w:bCs/>
+        </w:rPr>
+        <w:t>Key Takeaways:</w:t>
+      </w:r>
+    </w:p>
+    <w:p>
+      <w:pPr>
+        <w:pStyle w:val="ListParagraph"/>
+        <w:numPr>
+          <w:ilvl w:val="0"/>
+          <w:numId w:val="28"/>
+        </w:numPr>
+      </w:pPr>
+      <w:r>
+        <w:t>Data leakage can significantly mislead model performance metrics, leading to poor results in production.</w:t>
+      </w:r>
+    </w:p>
+    <w:p>
+      <w:pPr>
+        <w:pStyle w:val="ListParagraph"/>
+        <w:numPr>
+          <w:ilvl w:val="0"/>
+          <w:numId w:val="28"/>
+        </w:numPr>
+      </w:pPr>
+      <w:r>
+        <w:t xml:space="preserve">Target leakage and train-test contamination can be avoided with careful data handling and tools like pipelines. </w:t>
+      </w:r>
+    </w:p>
+    <w:p>
+      <w:pPr>
+        <w:pStyle w:val="ListParagraph"/>
+        <w:numPr>
+          <w:ilvl w:val="0"/>
+          <w:numId w:val="28"/>
+        </w:numPr>
+      </w:pPr>
+      <w:r>
+        <w:t>While removing leakage may reduce apparent accuracy, the model will generalise better to new, unseen data.</w:t>
       </w:r>
     </w:p>
     <w:sectPr>
@@ -4276,6 +5515,119 @@
     </w:lvl>
   </w:abstractNum>
   <w:abstractNum w:abstractNumId="6" w15:restartNumberingAfterBreak="0">
+    <w:nsid w:val="23354F9F"/>
+    <w:multiLevelType w:val="hybridMultilevel"/>
+    <w:tmpl w:val="915CE9F6"/>
+    <w:lvl w:ilvl="0" w:tplc="08090001">
+      <w:start w:val="1"/>
+      <w:numFmt w:val="bullet"/>
+      <w:lvlText w:val=""/>
+      <w:lvlJc w:val="left"/>
+      <w:pPr>
+        <w:ind w:left="720" w:hanging="360"/>
+      </w:pPr>
+      <w:rPr>
+        <w:rFonts w:ascii="Symbol" w:hAnsi="Symbol" w:hint="default"/>
+      </w:rPr>
+    </w:lvl>
+    <w:lvl w:ilvl="1" w:tplc="08090003" w:tentative="1">
+      <w:start w:val="1"/>
+      <w:numFmt w:val="bullet"/>
+      <w:lvlText w:val="o"/>
+      <w:lvlJc w:val="left"/>
+      <w:pPr>
+        <w:ind w:left="1440" w:hanging="360"/>
+      </w:pPr>
+      <w:rPr>
+        <w:rFonts w:ascii="Courier New" w:hAnsi="Courier New" w:cs="Courier New" w:hint="default"/>
+      </w:rPr>
+    </w:lvl>
+    <w:lvl w:ilvl="2" w:tplc="08090005" w:tentative="1">
+      <w:start w:val="1"/>
+      <w:numFmt w:val="bullet"/>
+      <w:lvlText w:val=""/>
+      <w:lvlJc w:val="left"/>
+      <w:pPr>
+        <w:ind w:left="2160" w:hanging="360"/>
+      </w:pPr>
+      <w:rPr>
+        <w:rFonts w:ascii="Wingdings" w:hAnsi="Wingdings" w:hint="default"/>
+      </w:rPr>
+    </w:lvl>
+    <w:lvl w:ilvl="3" w:tplc="08090001" w:tentative="1">
+      <w:start w:val="1"/>
+      <w:numFmt w:val="bullet"/>
+      <w:lvlText w:val=""/>
+      <w:lvlJc w:val="left"/>
+      <w:pPr>
+        <w:ind w:left="2880" w:hanging="360"/>
+      </w:pPr>
+      <w:rPr>
+        <w:rFonts w:ascii="Symbol" w:hAnsi="Symbol" w:hint="default"/>
+      </w:rPr>
+    </w:lvl>
+    <w:lvl w:ilvl="4" w:tplc="08090003" w:tentative="1">
+      <w:start w:val="1"/>
+      <w:numFmt w:val="bullet"/>
+      <w:lvlText w:val="o"/>
+      <w:lvlJc w:val="left"/>
+      <w:pPr>
+        <w:ind w:left="3600" w:hanging="360"/>
+      </w:pPr>
+      <w:rPr>
+        <w:rFonts w:ascii="Courier New" w:hAnsi="Courier New" w:cs="Courier New" w:hint="default"/>
+      </w:rPr>
+    </w:lvl>
+    <w:lvl w:ilvl="5" w:tplc="08090005" w:tentative="1">
+      <w:start w:val="1"/>
+      <w:numFmt w:val="bullet"/>
+      <w:lvlText w:val=""/>
+      <w:lvlJc w:val="left"/>
+      <w:pPr>
+        <w:ind w:left="4320" w:hanging="360"/>
+      </w:pPr>
+      <w:rPr>
+        <w:rFonts w:ascii="Wingdings" w:hAnsi="Wingdings" w:hint="default"/>
+      </w:rPr>
+    </w:lvl>
+    <w:lvl w:ilvl="6" w:tplc="08090001" w:tentative="1">
+      <w:start w:val="1"/>
+      <w:numFmt w:val="bullet"/>
+      <w:lvlText w:val=""/>
+      <w:lvlJc w:val="left"/>
+      <w:pPr>
+        <w:ind w:left="5040" w:hanging="360"/>
+      </w:pPr>
+      <w:rPr>
+        <w:rFonts w:ascii="Symbol" w:hAnsi="Symbol" w:hint="default"/>
+      </w:rPr>
+    </w:lvl>
+    <w:lvl w:ilvl="7" w:tplc="08090003" w:tentative="1">
+      <w:start w:val="1"/>
+      <w:numFmt w:val="bullet"/>
+      <w:lvlText w:val="o"/>
+      <w:lvlJc w:val="left"/>
+      <w:pPr>
+        <w:ind w:left="5760" w:hanging="360"/>
+      </w:pPr>
+      <w:rPr>
+        <w:rFonts w:ascii="Courier New" w:hAnsi="Courier New" w:cs="Courier New" w:hint="default"/>
+      </w:rPr>
+    </w:lvl>
+    <w:lvl w:ilvl="8" w:tplc="08090005" w:tentative="1">
+      <w:start w:val="1"/>
+      <w:numFmt w:val="bullet"/>
+      <w:lvlText w:val=""/>
+      <w:lvlJc w:val="left"/>
+      <w:pPr>
+        <w:ind w:left="6480" w:hanging="360"/>
+      </w:pPr>
+      <w:rPr>
+        <w:rFonts w:ascii="Wingdings" w:hAnsi="Wingdings" w:hint="default"/>
+      </w:rPr>
+    </w:lvl>
+  </w:abstractNum>
+  <w:abstractNum w:abstractNumId="7" w15:restartNumberingAfterBreak="0">
     <w:nsid w:val="24306CC3"/>
     <w:multiLevelType w:val="multilevel"/>
     <w:tmpl w:val="9B52FF54"/>
@@ -4388,7 +5740,7 @@
       </w:rPr>
     </w:lvl>
   </w:abstractNum>
-  <w:abstractNum w:abstractNumId="7" w15:restartNumberingAfterBreak="0">
+  <w:abstractNum w:abstractNumId="8" w15:restartNumberingAfterBreak="0">
     <w:nsid w:val="25C830C4"/>
     <w:multiLevelType w:val="hybridMultilevel"/>
     <w:tmpl w:val="487AF458"/>
@@ -4501,7 +5853,7 @@
       </w:rPr>
     </w:lvl>
   </w:abstractNum>
-  <w:abstractNum w:abstractNumId="8" w15:restartNumberingAfterBreak="0">
+  <w:abstractNum w:abstractNumId="9" w15:restartNumberingAfterBreak="0">
     <w:nsid w:val="269852F5"/>
     <w:multiLevelType w:val="hybridMultilevel"/>
     <w:tmpl w:val="8940F2A6"/>
@@ -4614,7 +5966,7 @@
       </w:rPr>
     </w:lvl>
   </w:abstractNum>
-  <w:abstractNum w:abstractNumId="9" w15:restartNumberingAfterBreak="0">
+  <w:abstractNum w:abstractNumId="10" w15:restartNumberingAfterBreak="0">
     <w:nsid w:val="27325E25"/>
     <w:multiLevelType w:val="hybridMultilevel"/>
     <w:tmpl w:val="D2C69EFC"/>
@@ -4727,7 +6079,7 @@
       </w:rPr>
     </w:lvl>
   </w:abstractNum>
-  <w:abstractNum w:abstractNumId="10" w15:restartNumberingAfterBreak="0">
+  <w:abstractNum w:abstractNumId="11" w15:restartNumberingAfterBreak="0">
     <w:nsid w:val="29655039"/>
     <w:multiLevelType w:val="hybridMultilevel"/>
     <w:tmpl w:val="BAA4B74E"/>
@@ -4840,7 +6192,7 @@
       </w:rPr>
     </w:lvl>
   </w:abstractNum>
-  <w:abstractNum w:abstractNumId="11" w15:restartNumberingAfterBreak="0">
+  <w:abstractNum w:abstractNumId="12" w15:restartNumberingAfterBreak="0">
     <w:nsid w:val="314C7DED"/>
     <w:multiLevelType w:val="hybridMultilevel"/>
     <w:tmpl w:val="6A76C514"/>
@@ -4953,7 +6305,7 @@
       </w:rPr>
     </w:lvl>
   </w:abstractNum>
-  <w:abstractNum w:abstractNumId="12" w15:restartNumberingAfterBreak="0">
+  <w:abstractNum w:abstractNumId="13" w15:restartNumberingAfterBreak="0">
     <w:nsid w:val="317F023B"/>
     <w:multiLevelType w:val="hybridMultilevel"/>
     <w:tmpl w:val="ED8C9ABA"/>
@@ -5066,7 +6418,7 @@
       </w:rPr>
     </w:lvl>
   </w:abstractNum>
-  <w:abstractNum w:abstractNumId="13" w15:restartNumberingAfterBreak="0">
+  <w:abstractNum w:abstractNumId="14" w15:restartNumberingAfterBreak="0">
     <w:nsid w:val="31832F60"/>
     <w:multiLevelType w:val="hybridMultilevel"/>
     <w:tmpl w:val="5830B6BA"/>
@@ -5179,7 +6531,7 @@
       </w:rPr>
     </w:lvl>
   </w:abstractNum>
-  <w:abstractNum w:abstractNumId="14" w15:restartNumberingAfterBreak="0">
+  <w:abstractNum w:abstractNumId="15" w15:restartNumberingAfterBreak="0">
     <w:nsid w:val="40EA0EF7"/>
     <w:multiLevelType w:val="hybridMultilevel"/>
     <w:tmpl w:val="AB7677E6"/>
@@ -5292,7 +6644,7 @@
       </w:rPr>
     </w:lvl>
   </w:abstractNum>
-  <w:abstractNum w:abstractNumId="15" w15:restartNumberingAfterBreak="0">
+  <w:abstractNum w:abstractNumId="16" w15:restartNumberingAfterBreak="0">
     <w:nsid w:val="46613050"/>
     <w:multiLevelType w:val="hybridMultilevel"/>
     <w:tmpl w:val="6E646B22"/>
@@ -5405,7 +6757,7 @@
       </w:rPr>
     </w:lvl>
   </w:abstractNum>
-  <w:abstractNum w:abstractNumId="16" w15:restartNumberingAfterBreak="0">
+  <w:abstractNum w:abstractNumId="17" w15:restartNumberingAfterBreak="0">
     <w:nsid w:val="467370D4"/>
     <w:multiLevelType w:val="hybridMultilevel"/>
     <w:tmpl w:val="6A26D070"/>
@@ -5518,7 +6870,7 @@
       </w:rPr>
     </w:lvl>
   </w:abstractNum>
-  <w:abstractNum w:abstractNumId="17" w15:restartNumberingAfterBreak="0">
+  <w:abstractNum w:abstractNumId="18" w15:restartNumberingAfterBreak="0">
     <w:nsid w:val="46B24EA6"/>
     <w:multiLevelType w:val="hybridMultilevel"/>
     <w:tmpl w:val="93AEF706"/>
@@ -5607,7 +6959,7 @@
       </w:pPr>
     </w:lvl>
   </w:abstractNum>
-  <w:abstractNum w:abstractNumId="18" w15:restartNumberingAfterBreak="0">
+  <w:abstractNum w:abstractNumId="19" w15:restartNumberingAfterBreak="0">
     <w:nsid w:val="4DF74F70"/>
     <w:multiLevelType w:val="hybridMultilevel"/>
     <w:tmpl w:val="73C83A06"/>
@@ -5720,7 +7072,7 @@
       </w:rPr>
     </w:lvl>
   </w:abstractNum>
-  <w:abstractNum w:abstractNumId="19" w15:restartNumberingAfterBreak="0">
+  <w:abstractNum w:abstractNumId="20" w15:restartNumberingAfterBreak="0">
     <w:nsid w:val="5DDC1354"/>
     <w:multiLevelType w:val="hybridMultilevel"/>
     <w:tmpl w:val="9CE21584"/>
@@ -5833,7 +7185,7 @@
       </w:rPr>
     </w:lvl>
   </w:abstractNum>
-  <w:abstractNum w:abstractNumId="20" w15:restartNumberingAfterBreak="0">
+  <w:abstractNum w:abstractNumId="21" w15:restartNumberingAfterBreak="0">
     <w:nsid w:val="65FC471B"/>
     <w:multiLevelType w:val="hybridMultilevel"/>
     <w:tmpl w:val="39C83C9E"/>
@@ -5946,7 +7298,7 @@
       </w:rPr>
     </w:lvl>
   </w:abstractNum>
-  <w:abstractNum w:abstractNumId="21" w15:restartNumberingAfterBreak="0">
+  <w:abstractNum w:abstractNumId="22" w15:restartNumberingAfterBreak="0">
     <w:nsid w:val="6A396C9C"/>
     <w:multiLevelType w:val="hybridMultilevel"/>
     <w:tmpl w:val="EF260F08"/>
@@ -6059,7 +7411,7 @@
       </w:rPr>
     </w:lvl>
   </w:abstractNum>
-  <w:abstractNum w:abstractNumId="22" w15:restartNumberingAfterBreak="0">
+  <w:abstractNum w:abstractNumId="23" w15:restartNumberingAfterBreak="0">
     <w:nsid w:val="72D81339"/>
     <w:multiLevelType w:val="hybridMultilevel"/>
     <w:tmpl w:val="43BA8A80"/>
@@ -6172,7 +7524,7 @@
       </w:rPr>
     </w:lvl>
   </w:abstractNum>
-  <w:abstractNum w:abstractNumId="23" w15:restartNumberingAfterBreak="0">
+  <w:abstractNum w:abstractNumId="24" w15:restartNumberingAfterBreak="0">
     <w:nsid w:val="73DD26C2"/>
     <w:multiLevelType w:val="hybridMultilevel"/>
     <w:tmpl w:val="52A4E346"/>
@@ -6285,7 +7637,7 @@
       </w:rPr>
     </w:lvl>
   </w:abstractNum>
-  <w:abstractNum w:abstractNumId="24" w15:restartNumberingAfterBreak="0">
+  <w:abstractNum w:abstractNumId="25" w15:restartNumberingAfterBreak="0">
     <w:nsid w:val="73E90A5B"/>
     <w:multiLevelType w:val="hybridMultilevel"/>
     <w:tmpl w:val="0EA4F3D8"/>
@@ -6398,7 +7750,7 @@
       </w:rPr>
     </w:lvl>
   </w:abstractNum>
-  <w:abstractNum w:abstractNumId="25" w15:restartNumberingAfterBreak="0">
+  <w:abstractNum w:abstractNumId="26" w15:restartNumberingAfterBreak="0">
     <w:nsid w:val="755B6956"/>
     <w:multiLevelType w:val="hybridMultilevel"/>
     <w:tmpl w:val="A38CBF3E"/>
@@ -6511,7 +7863,7 @@
       </w:rPr>
     </w:lvl>
   </w:abstractNum>
-  <w:abstractNum w:abstractNumId="26" w15:restartNumberingAfterBreak="0">
+  <w:abstractNum w:abstractNumId="27" w15:restartNumberingAfterBreak="0">
     <w:nsid w:val="7BDD1A7D"/>
     <w:multiLevelType w:val="hybridMultilevel"/>
     <w:tmpl w:val="D1ECD4FE"/>
@@ -6625,19 +7977,19 @@
     </w:lvl>
   </w:abstractNum>
   <w:num w:numId="1" w16cid:durableId="1811171303">
-    <w:abstractNumId w:val="6"/>
+    <w:abstractNumId w:val="7"/>
   </w:num>
   <w:num w:numId="2" w16cid:durableId="628440472">
-    <w:abstractNumId w:val="13"/>
+    <w:abstractNumId w:val="14"/>
   </w:num>
   <w:num w:numId="3" w16cid:durableId="990019407">
-    <w:abstractNumId w:val="17"/>
+    <w:abstractNumId w:val="18"/>
   </w:num>
   <w:num w:numId="4" w16cid:durableId="839662048">
-    <w:abstractNumId w:val="22"/>
+    <w:abstractNumId w:val="23"/>
   </w:num>
   <w:num w:numId="5" w16cid:durableId="1288006941">
-    <w:abstractNumId w:val="12"/>
+    <w:abstractNumId w:val="13"/>
   </w:num>
   <w:num w:numId="6" w16cid:durableId="701246451">
     <w:abstractNumId w:val="2"/>
@@ -6646,13 +7998,13 @@
     <w:abstractNumId w:val="5"/>
   </w:num>
   <w:num w:numId="8" w16cid:durableId="1413239011">
-    <w:abstractNumId w:val="19"/>
+    <w:abstractNumId w:val="20"/>
   </w:num>
   <w:num w:numId="9" w16cid:durableId="1205604075">
-    <w:abstractNumId w:val="23"/>
+    <w:abstractNumId w:val="24"/>
   </w:num>
   <w:num w:numId="10" w16cid:durableId="406458575">
-    <w:abstractNumId w:val="26"/>
+    <w:abstractNumId w:val="27"/>
   </w:num>
   <w:num w:numId="11" w16cid:durableId="2090424769">
     <w:abstractNumId w:val="4"/>
@@ -6661,49 +8013,52 @@
     <w:abstractNumId w:val="1"/>
   </w:num>
   <w:num w:numId="13" w16cid:durableId="1073697552">
-    <w:abstractNumId w:val="16"/>
+    <w:abstractNumId w:val="17"/>
   </w:num>
   <w:num w:numId="14" w16cid:durableId="19942924">
-    <w:abstractNumId w:val="20"/>
+    <w:abstractNumId w:val="21"/>
   </w:num>
   <w:num w:numId="15" w16cid:durableId="1754664551">
-    <w:abstractNumId w:val="15"/>
+    <w:abstractNumId w:val="16"/>
   </w:num>
   <w:num w:numId="16" w16cid:durableId="551774335">
     <w:abstractNumId w:val="3"/>
   </w:num>
   <w:num w:numId="17" w16cid:durableId="497615583">
-    <w:abstractNumId w:val="18"/>
+    <w:abstractNumId w:val="19"/>
   </w:num>
   <w:num w:numId="18" w16cid:durableId="1055590422">
-    <w:abstractNumId w:val="21"/>
+    <w:abstractNumId w:val="22"/>
   </w:num>
   <w:num w:numId="19" w16cid:durableId="332336770">
-    <w:abstractNumId w:val="14"/>
+    <w:abstractNumId w:val="15"/>
   </w:num>
   <w:num w:numId="20" w16cid:durableId="1452162361">
-    <w:abstractNumId w:val="24"/>
+    <w:abstractNumId w:val="25"/>
   </w:num>
   <w:num w:numId="21" w16cid:durableId="1589465697">
-    <w:abstractNumId w:val="10"/>
+    <w:abstractNumId w:val="11"/>
   </w:num>
   <w:num w:numId="22" w16cid:durableId="1731461167">
+    <w:abstractNumId w:val="9"/>
+  </w:num>
+  <w:num w:numId="23" w16cid:durableId="313919879">
     <w:abstractNumId w:val="8"/>
   </w:num>
-  <w:num w:numId="23" w16cid:durableId="313919879">
-    <w:abstractNumId w:val="7"/>
-  </w:num>
   <w:num w:numId="24" w16cid:durableId="1408771428">
-    <w:abstractNumId w:val="11"/>
+    <w:abstractNumId w:val="12"/>
   </w:num>
   <w:num w:numId="25" w16cid:durableId="252011022">
     <w:abstractNumId w:val="0"/>
   </w:num>
   <w:num w:numId="26" w16cid:durableId="2091347819">
-    <w:abstractNumId w:val="9"/>
+    <w:abstractNumId w:val="10"/>
   </w:num>
   <w:num w:numId="27" w16cid:durableId="1508522894">
-    <w:abstractNumId w:val="25"/>
+    <w:abstractNumId w:val="26"/>
+  </w:num>
+  <w:num w:numId="28" w16cid:durableId="1727802694">
+    <w:abstractNumId w:val="6"/>
   </w:num>
 </w:numbering>
 </file>
@@ -7315,6 +8670,7 @@
   <w:style w:type="character" w:default="1" w:styleId="DefaultParagraphFont">
     <w:name w:val="Default Paragraph Font"/>
     <w:uiPriority w:val="1"/>
+    <w:semiHidden/>
     <w:unhideWhenUsed/>
   </w:style>
   <w:style w:type="table" w:default="1" w:styleId="TableNormal">

</xml_diff>